<commit_message>
chnage chapter 11 task 1
</commit_message>
<xml_diff>
--- a/CH07Tsk3/calculations.docx
+++ b/CH07Tsk3/calculations.docx
@@ -144,6 +144,13 @@
     </w:p>
     <w:p/>
     <w:p>
+      <w:bookmarkStart w:id="0" w:name="_GoBack"/>
+      <w:r>
+        <w:t>ETC = original time / SPI</w:t>
+      </w:r>
+    </w:p>
+    <w:bookmarkEnd w:id="0"/>
+    <w:p>
       <w:r>
         <w:t xml:space="preserve">ETC = </w:t>
       </w:r>
@@ -167,8 +174,6 @@
       <w:r>
         <w:t>52</w:t>
       </w:r>
-      <w:bookmarkStart w:id="0" w:name="_GoBack"/>
-      <w:bookmarkEnd w:id="0"/>
       <w:r>
         <w:t xml:space="preserve"> months </w:t>
       </w:r>

</xml_diff>